<commit_message>
Resume updates - 8-18
</commit_message>
<xml_diff>
--- a/Benny Joe Hardage III.docx
+++ b/Benny Joe Hardage III.docx
@@ -41,7 +41,21 @@
           <w:sz w:val="20"/>
           <w:szCs w:val="20"/>
         </w:rPr>
-        <w:t>Technical professional with over 7 years of experience in</w:t>
+        <w:t xml:space="preserve">Technical professional with over </w:t>
+      </w:r>
+      <w:r>
+        <w:rPr>
+          <w:sz w:val="20"/>
+          <w:szCs w:val="20"/>
+        </w:rPr>
+        <w:t>9</w:t>
+      </w:r>
+      <w:r>
+        <w:rPr>
+          <w:sz w:val="20"/>
+          <w:szCs w:val="20"/>
+        </w:rPr>
+        <w:t xml:space="preserve"> years of experience in</w:t>
       </w:r>
       <w:r>
         <w:rPr>
@@ -62,30 +76,35 @@
           <w:sz w:val="20"/>
           <w:szCs w:val="20"/>
         </w:rPr>
-        <w:t>, mostly in Java.</w:t>
-      </w:r>
-      <w:proofErr w:type="gramEnd"/>
-      <w:r>
-        <w:rPr>
-          <w:sz w:val="20"/>
-          <w:szCs w:val="20"/>
-        </w:rPr>
-        <w:t xml:space="preserve"> </w:t>
-      </w:r>
-      <w:proofErr w:type="gramStart"/>
-      <w:r>
-        <w:rPr>
-          <w:sz w:val="20"/>
-          <w:szCs w:val="20"/>
-        </w:rPr>
-        <w:t>W</w:t>
-      </w:r>
-      <w:r>
-        <w:rPr>
-          <w:sz w:val="20"/>
-          <w:szCs w:val="20"/>
-        </w:rPr>
-        <w:t>orked for a variety of industries including agriculture, data quality, mobile commerce, banking, and retail.</w:t>
+        <w:t>, mostly in Java,</w:t>
+      </w:r>
+      <w:r>
+        <w:rPr>
+          <w:sz w:val="20"/>
+          <w:szCs w:val="20"/>
+        </w:rPr>
+        <w:t xml:space="preserve"> for a</w:t>
+      </w:r>
+      <w:r>
+        <w:rPr>
+          <w:sz w:val="20"/>
+          <w:szCs w:val="20"/>
+        </w:rPr>
+        <w:t xml:space="preserve"> wide</w:t>
+      </w:r>
+      <w:r>
+        <w:rPr>
+          <w:sz w:val="20"/>
+          <w:szCs w:val="20"/>
+        </w:rPr>
+        <w:t xml:space="preserve"> variety of industries</w:t>
+      </w:r>
+      <w:r>
+        <w:rPr>
+          <w:sz w:val="20"/>
+          <w:szCs w:val="20"/>
+        </w:rPr>
+        <w:t>.</w:t>
       </w:r>
       <w:proofErr w:type="gramEnd"/>
       <w:r>
@@ -255,6 +274,7 @@
           <w:szCs w:val="28"/>
         </w:rPr>
       </w:pPr>
+      <w:proofErr w:type="spellStart"/>
       <w:r>
         <w:rPr>
           <w:b/>
@@ -262,31 +282,37 @@
           <w:szCs w:val="28"/>
           <w:highlight w:val="lightGray"/>
         </w:rPr>
-        <w:t xml:space="preserve">Accenture </w:t>
-      </w:r>
-      <w:r>
-        <w:rPr>
+        <w:t>ExamSoft</w:t>
+      </w:r>
+      <w:proofErr w:type="spellEnd"/>
+      <w:r>
+        <w:rPr>
+          <w:b/>
           <w:sz w:val="28"/>
           <w:szCs w:val="28"/>
           <w:highlight w:val="lightGray"/>
         </w:rPr>
-        <w:t>– Dallas, TX</w:t>
-      </w:r>
-      <w:r>
-        <w:rPr>
+        <w:t xml:space="preserve"> Worldwide, </w:t>
+      </w:r>
+      <w:proofErr w:type="spellStart"/>
+      <w:r>
+        <w:rPr>
+          <w:b/>
           <w:sz w:val="28"/>
           <w:szCs w:val="28"/>
           <w:highlight w:val="lightGray"/>
         </w:rPr>
-        <w:t xml:space="preserve"> </w:t>
-      </w:r>
-      <w:r>
-        <w:rPr>
+        <w:t>Inc</w:t>
+      </w:r>
+      <w:proofErr w:type="spellEnd"/>
+      <w:r>
+        <w:rPr>
+          <w:b/>
           <w:sz w:val="28"/>
           <w:szCs w:val="28"/>
           <w:highlight w:val="lightGray"/>
         </w:rPr>
-        <w:tab/>
+        <w:t xml:space="preserve"> </w:t>
       </w:r>
       <w:r>
         <w:rPr>
@@ -294,7 +320,7 @@
           <w:szCs w:val="28"/>
           <w:highlight w:val="lightGray"/>
         </w:rPr>
-        <w:tab/>
+        <w:t xml:space="preserve">– </w:t>
       </w:r>
       <w:r>
         <w:rPr>
@@ -302,7 +328,7 @@
           <w:szCs w:val="28"/>
           <w:highlight w:val="lightGray"/>
         </w:rPr>
-        <w:tab/>
+        <w:t>Dallas</w:t>
       </w:r>
       <w:r>
         <w:rPr>
@@ -310,7 +336,7 @@
           <w:szCs w:val="28"/>
           <w:highlight w:val="lightGray"/>
         </w:rPr>
-        <w:tab/>
+        <w:t>, TX</w:t>
       </w:r>
       <w:r>
         <w:rPr>
@@ -318,7 +344,7 @@
           <w:szCs w:val="28"/>
           <w:highlight w:val="lightGray"/>
         </w:rPr>
-        <w:tab/>
+        <w:t xml:space="preserve"> </w:t>
       </w:r>
       <w:r>
         <w:rPr>
@@ -327,7 +353,6 @@
           <w:highlight w:val="lightGray"/>
         </w:rPr>
         <w:tab/>
-        <w:t xml:space="preserve">          </w:t>
       </w:r>
       <w:r>
         <w:rPr>
@@ -335,7 +360,696 @@
           <w:szCs w:val="28"/>
           <w:highlight w:val="lightGray"/>
         </w:rPr>
-        <w:t>Aug 2012 – Present</w:t>
+        <w:tab/>
+      </w:r>
+      <w:r>
+        <w:rPr>
+          <w:sz w:val="28"/>
+          <w:szCs w:val="28"/>
+          <w:highlight w:val="lightGray"/>
+        </w:rPr>
+        <w:tab/>
+        <w:t xml:space="preserve">           Sep</w:t>
+      </w:r>
+      <w:r>
+        <w:rPr>
+          <w:sz w:val="28"/>
+          <w:szCs w:val="28"/>
+          <w:highlight w:val="lightGray"/>
+        </w:rPr>
+        <w:t xml:space="preserve"> 201</w:t>
+      </w:r>
+      <w:r>
+        <w:rPr>
+          <w:sz w:val="28"/>
+          <w:szCs w:val="28"/>
+          <w:highlight w:val="lightGray"/>
+        </w:rPr>
+        <w:t>6</w:t>
+      </w:r>
+      <w:r>
+        <w:rPr>
+          <w:sz w:val="28"/>
+          <w:szCs w:val="28"/>
+          <w:highlight w:val="lightGray"/>
+        </w:rPr>
+        <w:t xml:space="preserve"> – Present</w:t>
+      </w:r>
+    </w:p>
+    <w:p>
+      <w:pPr>
+        <w:spacing w:line="240" w:lineRule="auto"/>
+        <w:contextualSpacing/>
+        <w:rPr>
+          <w:i/>
+          <w:sz w:val="20"/>
+          <w:szCs w:val="20"/>
+        </w:rPr>
+      </w:pPr>
+      <w:r>
+        <w:rPr>
+          <w:i/>
+          <w:sz w:val="20"/>
+          <w:szCs w:val="20"/>
+        </w:rPr>
+        <w:t xml:space="preserve">Senior Java Software Engineer – </w:t>
+      </w:r>
+      <w:r>
+        <w:rPr>
+          <w:i/>
+          <w:sz w:val="20"/>
+          <w:szCs w:val="20"/>
+        </w:rPr>
+        <w:t>Engineer III</w:t>
+      </w:r>
+    </w:p>
+    <w:p>
+      <w:pPr>
+        <w:pStyle w:val="bullet"/>
+        <w:numPr>
+          <w:ilvl w:val="0"/>
+          <w:numId w:val="0"/>
+        </w:numPr>
+        <w:tabs>
+          <w:tab w:val="left" w:pos="720"/>
+        </w:tabs>
+        <w:spacing w:after="0" w:line="240" w:lineRule="auto"/>
+        <w:contextualSpacing/>
+        <w:rPr>
+          <w:rFonts w:asciiTheme="minorHAnsi" w:hAnsiTheme="minorHAnsi" w:cstheme="minorHAnsi"/>
+          <w:b/>
+        </w:rPr>
+      </w:pPr>
+      <w:r>
+        <w:rPr>
+          <w:rFonts w:asciiTheme="minorHAnsi" w:hAnsiTheme="minorHAnsi" w:cstheme="minorHAnsi"/>
+          <w:b/>
+        </w:rPr>
+        <w:t xml:space="preserve">Project: </w:t>
+      </w:r>
+      <w:r>
+        <w:rPr>
+          <w:rFonts w:asciiTheme="minorHAnsi" w:hAnsiTheme="minorHAnsi" w:cstheme="minorHAnsi"/>
+          <w:b/>
+        </w:rPr>
+        <w:t xml:space="preserve">New Assessment Admin </w:t>
+      </w:r>
+      <w:r>
+        <w:rPr>
+          <w:rFonts w:asciiTheme="minorHAnsi" w:hAnsiTheme="minorHAnsi" w:cstheme="minorHAnsi"/>
+          <w:b/>
+        </w:rPr>
+        <w:t>Portal</w:t>
+      </w:r>
+    </w:p>
+    <w:p>
+      <w:pPr>
+        <w:pStyle w:val="bullet"/>
+        <w:numPr>
+          <w:ilvl w:val="0"/>
+          <w:numId w:val="0"/>
+        </w:numPr>
+        <w:tabs>
+          <w:tab w:val="left" w:pos="720"/>
+        </w:tabs>
+        <w:spacing w:after="0" w:line="240" w:lineRule="auto"/>
+        <w:contextualSpacing/>
+        <w:rPr>
+          <w:rFonts w:asciiTheme="minorHAnsi" w:hAnsiTheme="minorHAnsi" w:cstheme="minorHAnsi"/>
+          <w:b/>
+        </w:rPr>
+      </w:pPr>
+      <w:r>
+        <w:rPr>
+          <w:rFonts w:asciiTheme="minorHAnsi" w:hAnsiTheme="minorHAnsi" w:cstheme="minorHAnsi"/>
+          <w:b/>
+        </w:rPr>
+        <w:t xml:space="preserve">Duration: </w:t>
+      </w:r>
+      <w:r>
+        <w:rPr>
+          <w:rFonts w:asciiTheme="minorHAnsi" w:hAnsiTheme="minorHAnsi" w:cstheme="minorHAnsi"/>
+          <w:b/>
+        </w:rPr>
+        <w:t>9</w:t>
+      </w:r>
+      <w:r>
+        <w:rPr>
+          <w:rFonts w:asciiTheme="minorHAnsi" w:hAnsiTheme="minorHAnsi" w:cstheme="minorHAnsi"/>
+          <w:b/>
+        </w:rPr>
+        <w:t>/201</w:t>
+      </w:r>
+      <w:r>
+        <w:rPr>
+          <w:rFonts w:asciiTheme="minorHAnsi" w:hAnsiTheme="minorHAnsi" w:cstheme="minorHAnsi"/>
+          <w:b/>
+        </w:rPr>
+        <w:t>6</w:t>
+      </w:r>
+      <w:r>
+        <w:rPr>
+          <w:rFonts w:asciiTheme="minorHAnsi" w:hAnsiTheme="minorHAnsi" w:cstheme="minorHAnsi"/>
+          <w:b/>
+        </w:rPr>
+        <w:t xml:space="preserve"> –</w:t>
+      </w:r>
+      <w:r>
+        <w:rPr>
+          <w:rFonts w:asciiTheme="minorHAnsi" w:hAnsiTheme="minorHAnsi" w:cstheme="minorHAnsi"/>
+          <w:b/>
+        </w:rPr>
+        <w:t xml:space="preserve"> </w:t>
+      </w:r>
+      <w:r>
+        <w:rPr>
+          <w:rFonts w:asciiTheme="minorHAnsi" w:hAnsiTheme="minorHAnsi" w:cstheme="minorHAnsi"/>
+          <w:b/>
+        </w:rPr>
+        <w:t>Present</w:t>
+      </w:r>
+    </w:p>
+    <w:p>
+      <w:pPr>
+        <w:pStyle w:val="bullet"/>
+        <w:numPr>
+          <w:ilvl w:val="0"/>
+          <w:numId w:val="0"/>
+        </w:numPr>
+        <w:tabs>
+          <w:tab w:val="left" w:pos="720"/>
+        </w:tabs>
+        <w:spacing w:after="0" w:line="240" w:lineRule="auto"/>
+        <w:contextualSpacing/>
+        <w:rPr>
+          <w:rFonts w:asciiTheme="minorHAnsi" w:hAnsiTheme="minorHAnsi" w:cstheme="minorHAnsi"/>
+          <w:b/>
+        </w:rPr>
+      </w:pPr>
+      <w:r>
+        <w:rPr>
+          <w:rFonts w:asciiTheme="minorHAnsi" w:hAnsiTheme="minorHAnsi" w:cstheme="minorHAnsi"/>
+          <w:b/>
+        </w:rPr>
+        <w:t xml:space="preserve">Industry: </w:t>
+      </w:r>
+      <w:r>
+        <w:rPr>
+          <w:rFonts w:asciiTheme="minorHAnsi" w:hAnsiTheme="minorHAnsi" w:cstheme="minorHAnsi"/>
+          <w:b/>
+        </w:rPr>
+        <w:t>Education</w:t>
+      </w:r>
+    </w:p>
+    <w:p>
+      <w:pPr>
+        <w:pStyle w:val="bullet"/>
+        <w:numPr>
+          <w:ilvl w:val="0"/>
+          <w:numId w:val="0"/>
+        </w:numPr>
+        <w:tabs>
+          <w:tab w:val="left" w:pos="720"/>
+        </w:tabs>
+        <w:spacing w:after="0" w:line="240" w:lineRule="auto"/>
+        <w:contextualSpacing/>
+        <w:rPr>
+          <w:rFonts w:asciiTheme="minorHAnsi" w:hAnsiTheme="minorHAnsi" w:cstheme="minorHAnsi"/>
+          <w:b/>
+        </w:rPr>
+      </w:pPr>
+      <w:r>
+        <w:rPr>
+          <w:rFonts w:asciiTheme="minorHAnsi" w:hAnsiTheme="minorHAnsi" w:cstheme="minorHAnsi"/>
+          <w:b/>
+        </w:rPr>
+        <w:t xml:space="preserve">Role: </w:t>
+      </w:r>
+      <w:r>
+        <w:rPr>
+          <w:rFonts w:asciiTheme="minorHAnsi" w:hAnsiTheme="minorHAnsi" w:cstheme="minorHAnsi"/>
+          <w:b/>
+        </w:rPr>
+        <w:t>Java Spring Web Developer</w:t>
+      </w:r>
+    </w:p>
+    <w:p>
+      <w:pPr>
+        <w:pStyle w:val="bullet"/>
+        <w:numPr>
+          <w:ilvl w:val="0"/>
+          <w:numId w:val="2"/>
+        </w:numPr>
+        <w:tabs>
+          <w:tab w:val="left" w:pos="720"/>
+        </w:tabs>
+        <w:spacing w:after="0" w:line="240" w:lineRule="auto"/>
+        <w:contextualSpacing/>
+        <w:rPr>
+          <w:rFonts w:asciiTheme="minorHAnsi" w:hAnsiTheme="minorHAnsi" w:cstheme="minorHAnsi"/>
+        </w:rPr>
+      </w:pPr>
+      <w:r>
+        <w:rPr>
+          <w:rFonts w:asciiTheme="minorHAnsi" w:hAnsiTheme="minorHAnsi" w:cstheme="minorHAnsi"/>
+        </w:rPr>
+        <w:t xml:space="preserve">Responsible for </w:t>
+      </w:r>
+      <w:r>
+        <w:rPr>
+          <w:rFonts w:asciiTheme="minorHAnsi" w:hAnsiTheme="minorHAnsi" w:cstheme="minorHAnsi"/>
+        </w:rPr>
+        <w:t xml:space="preserve">helping </w:t>
+      </w:r>
+      <w:r>
+        <w:rPr>
+          <w:rFonts w:asciiTheme="minorHAnsi" w:hAnsiTheme="minorHAnsi" w:cstheme="minorHAnsi"/>
+        </w:rPr>
+        <w:t>re-writ</w:t>
+      </w:r>
+      <w:r>
+        <w:rPr>
+          <w:rFonts w:asciiTheme="minorHAnsi" w:hAnsiTheme="minorHAnsi" w:cstheme="minorHAnsi"/>
+        </w:rPr>
+        <w:t>e the</w:t>
+      </w:r>
+      <w:r>
+        <w:rPr>
+          <w:rFonts w:asciiTheme="minorHAnsi" w:hAnsiTheme="minorHAnsi" w:cstheme="minorHAnsi"/>
+        </w:rPr>
+        <w:t xml:space="preserve"> legacy application from a classic Java/JSP/.NET mixture to a </w:t>
+      </w:r>
+      <w:proofErr w:type="gramStart"/>
+      <w:r>
+        <w:rPr>
+          <w:rFonts w:asciiTheme="minorHAnsi" w:hAnsiTheme="minorHAnsi" w:cstheme="minorHAnsi"/>
+        </w:rPr>
+        <w:t>Spring</w:t>
+      </w:r>
+      <w:proofErr w:type="gramEnd"/>
+      <w:r>
+        <w:rPr>
+          <w:rFonts w:asciiTheme="minorHAnsi" w:hAnsiTheme="minorHAnsi" w:cstheme="minorHAnsi"/>
+        </w:rPr>
+        <w:t xml:space="preserve"> (Boot)-based, </w:t>
+      </w:r>
+      <w:proofErr w:type="spellStart"/>
+      <w:r>
+        <w:rPr>
+          <w:rFonts w:asciiTheme="minorHAnsi" w:hAnsiTheme="minorHAnsi" w:cstheme="minorHAnsi"/>
+        </w:rPr>
+        <w:t>microservice</w:t>
+      </w:r>
+      <w:proofErr w:type="spellEnd"/>
+      <w:r>
+        <w:rPr>
+          <w:rFonts w:asciiTheme="minorHAnsi" w:hAnsiTheme="minorHAnsi" w:cstheme="minorHAnsi"/>
+        </w:rPr>
+        <w:t>-oriented platform.</w:t>
+      </w:r>
+      <w:r>
+        <w:rPr>
+          <w:rFonts w:asciiTheme="minorHAnsi" w:hAnsiTheme="minorHAnsi" w:cstheme="minorHAnsi"/>
+        </w:rPr>
+        <w:t xml:space="preserve"> Integral part of the question import </w:t>
+      </w:r>
+      <w:proofErr w:type="spellStart"/>
+      <w:r>
+        <w:rPr>
+          <w:rFonts w:asciiTheme="minorHAnsi" w:hAnsiTheme="minorHAnsi" w:cstheme="minorHAnsi"/>
+        </w:rPr>
+        <w:t>microservice</w:t>
+      </w:r>
+      <w:proofErr w:type="spellEnd"/>
+      <w:r>
+        <w:rPr>
+          <w:rFonts w:asciiTheme="minorHAnsi" w:hAnsiTheme="minorHAnsi" w:cstheme="minorHAnsi"/>
+        </w:rPr>
+        <w:t xml:space="preserve">. </w:t>
+      </w:r>
+      <w:r>
+        <w:rPr>
+          <w:rFonts w:asciiTheme="minorHAnsi" w:hAnsiTheme="minorHAnsi" w:cstheme="minorHAnsi"/>
+        </w:rPr>
+        <w:t>E</w:t>
+      </w:r>
+      <w:r>
+        <w:rPr>
+          <w:rFonts w:asciiTheme="minorHAnsi" w:hAnsiTheme="minorHAnsi" w:cstheme="minorHAnsi"/>
+        </w:rPr>
+        <w:t>nsure</w:t>
+      </w:r>
+      <w:r>
+        <w:rPr>
+          <w:rFonts w:asciiTheme="minorHAnsi" w:hAnsiTheme="minorHAnsi" w:cstheme="minorHAnsi"/>
+        </w:rPr>
+        <w:t>d</w:t>
+      </w:r>
+      <w:r>
+        <w:rPr>
+          <w:rFonts w:asciiTheme="minorHAnsi" w:hAnsiTheme="minorHAnsi" w:cstheme="minorHAnsi"/>
+        </w:rPr>
+        <w:t xml:space="preserve"> code quality through extensive unit and integration tests and the enforcement of high code standards</w:t>
+      </w:r>
+      <w:r>
+        <w:rPr>
+          <w:rFonts w:asciiTheme="minorHAnsi" w:hAnsiTheme="minorHAnsi" w:cstheme="minorHAnsi"/>
+        </w:rPr>
+        <w:t xml:space="preserve">. </w:t>
+      </w:r>
+      <w:bookmarkStart w:id="0" w:name="_GoBack"/>
+      <w:bookmarkEnd w:id="0"/>
+      <w:r>
+        <w:rPr>
+          <w:rFonts w:asciiTheme="minorHAnsi" w:hAnsiTheme="minorHAnsi" w:cstheme="minorHAnsi"/>
+        </w:rPr>
+        <w:t xml:space="preserve">Used </w:t>
+      </w:r>
+      <w:r>
+        <w:rPr>
+          <w:rFonts w:asciiTheme="minorHAnsi" w:hAnsiTheme="minorHAnsi" w:cstheme="minorHAnsi"/>
+        </w:rPr>
+        <w:t>Docker</w:t>
+      </w:r>
+      <w:r>
+        <w:rPr>
+          <w:rFonts w:asciiTheme="minorHAnsi" w:hAnsiTheme="minorHAnsi" w:cstheme="minorHAnsi"/>
+        </w:rPr>
+        <w:t>, Jenkins, and AWS to deliver changes continuously</w:t>
+      </w:r>
+      <w:r>
+        <w:rPr>
+          <w:rFonts w:asciiTheme="minorHAnsi" w:hAnsiTheme="minorHAnsi" w:cstheme="minorHAnsi"/>
+        </w:rPr>
+        <w:t xml:space="preserve"> to production</w:t>
+      </w:r>
+      <w:r>
+        <w:rPr>
+          <w:rFonts w:asciiTheme="minorHAnsi" w:hAnsiTheme="minorHAnsi" w:cstheme="minorHAnsi"/>
+        </w:rPr>
+        <w:t xml:space="preserve">. </w:t>
+      </w:r>
+      <w:r>
+        <w:rPr>
+          <w:rFonts w:asciiTheme="minorHAnsi" w:hAnsiTheme="minorHAnsi" w:cstheme="minorHAnsi"/>
+        </w:rPr>
+        <w:t>Worked through stories using Scrum/Kanban.</w:t>
+      </w:r>
+      <w:r>
+        <w:rPr>
+          <w:rFonts w:asciiTheme="minorHAnsi" w:hAnsiTheme="minorHAnsi" w:cstheme="minorHAnsi"/>
+        </w:rPr>
+        <w:t xml:space="preserve"> Kept a close watch during demo</w:t>
+      </w:r>
+      <w:r>
+        <w:rPr>
+          <w:rFonts w:asciiTheme="minorHAnsi" w:hAnsiTheme="minorHAnsi" w:cstheme="minorHAnsi"/>
+        </w:rPr>
+        <w:t>s to prevent bugs or potential bugs before they reached customers.</w:t>
+      </w:r>
+    </w:p>
+    <w:p>
+      <w:pPr>
+        <w:pStyle w:val="bullet"/>
+        <w:numPr>
+          <w:ilvl w:val="0"/>
+          <w:numId w:val="0"/>
+        </w:numPr>
+        <w:tabs>
+          <w:tab w:val="left" w:pos="720"/>
+        </w:tabs>
+        <w:spacing w:after="0" w:line="240" w:lineRule="auto"/>
+        <w:ind w:left="720"/>
+        <w:contextualSpacing/>
+        <w:rPr>
+          <w:rFonts w:asciiTheme="minorHAnsi" w:hAnsiTheme="minorHAnsi" w:cstheme="minorHAnsi"/>
+        </w:rPr>
+      </w:pPr>
+      <w:r>
+        <w:rPr>
+          <w:rFonts w:asciiTheme="minorHAnsi" w:hAnsiTheme="minorHAnsi" w:cstheme="minorHAnsi"/>
+          <w:b/>
+        </w:rPr>
+        <w:t xml:space="preserve">Technology skills: </w:t>
+      </w:r>
+      <w:r>
+        <w:rPr>
+          <w:rFonts w:asciiTheme="minorHAnsi" w:hAnsiTheme="minorHAnsi" w:cstheme="minorHAnsi"/>
+        </w:rPr>
+        <w:t xml:space="preserve">Groovy, </w:t>
+      </w:r>
+      <w:r>
+        <w:rPr>
+          <w:rFonts w:asciiTheme="minorHAnsi" w:hAnsiTheme="minorHAnsi" w:cstheme="minorHAnsi"/>
+        </w:rPr>
+        <w:t>Java</w:t>
+      </w:r>
+      <w:r>
+        <w:rPr>
+          <w:rFonts w:asciiTheme="minorHAnsi" w:hAnsiTheme="minorHAnsi" w:cstheme="minorHAnsi"/>
+        </w:rPr>
+        <w:t xml:space="preserve"> </w:t>
+      </w:r>
+      <w:r>
+        <w:rPr>
+          <w:rFonts w:asciiTheme="minorHAnsi" w:hAnsiTheme="minorHAnsi" w:cstheme="minorHAnsi"/>
+        </w:rPr>
+        <w:t>(</w:t>
+      </w:r>
+      <w:r>
+        <w:rPr>
+          <w:rFonts w:asciiTheme="minorHAnsi" w:hAnsiTheme="minorHAnsi" w:cstheme="minorHAnsi"/>
+        </w:rPr>
+        <w:t>1.8</w:t>
+      </w:r>
+      <w:r>
+        <w:rPr>
+          <w:rFonts w:asciiTheme="minorHAnsi" w:hAnsiTheme="minorHAnsi" w:cstheme="minorHAnsi"/>
+        </w:rPr>
+        <w:t>)</w:t>
+      </w:r>
+      <w:r>
+        <w:rPr>
+          <w:rFonts w:asciiTheme="minorHAnsi" w:hAnsiTheme="minorHAnsi" w:cstheme="minorHAnsi"/>
+        </w:rPr>
+        <w:t xml:space="preserve">, </w:t>
+      </w:r>
+      <w:proofErr w:type="gramStart"/>
+      <w:r>
+        <w:rPr>
+          <w:rFonts w:asciiTheme="minorHAnsi" w:hAnsiTheme="minorHAnsi" w:cstheme="minorHAnsi"/>
+        </w:rPr>
+        <w:t>Spring</w:t>
+      </w:r>
+      <w:proofErr w:type="gramEnd"/>
+      <w:r>
+        <w:rPr>
+          <w:rFonts w:asciiTheme="minorHAnsi" w:hAnsiTheme="minorHAnsi" w:cstheme="minorHAnsi"/>
+        </w:rPr>
+        <w:t xml:space="preserve"> (</w:t>
+      </w:r>
+      <w:r>
+        <w:rPr>
+          <w:rFonts w:asciiTheme="minorHAnsi" w:hAnsiTheme="minorHAnsi" w:cstheme="minorHAnsi"/>
+        </w:rPr>
+        <w:t>Boot, JMS, MVC, JDBC)</w:t>
+      </w:r>
+      <w:r>
+        <w:rPr>
+          <w:rFonts w:asciiTheme="minorHAnsi" w:hAnsiTheme="minorHAnsi" w:cstheme="minorHAnsi"/>
+        </w:rPr>
+        <w:t xml:space="preserve">, </w:t>
+      </w:r>
+      <w:r>
+        <w:rPr>
+          <w:rFonts w:asciiTheme="minorHAnsi" w:hAnsiTheme="minorHAnsi" w:cstheme="minorHAnsi"/>
+        </w:rPr>
+        <w:t>PostgreSQL</w:t>
+      </w:r>
+      <w:r>
+        <w:rPr>
+          <w:rFonts w:asciiTheme="minorHAnsi" w:hAnsiTheme="minorHAnsi" w:cstheme="minorHAnsi"/>
+        </w:rPr>
+        <w:t>,</w:t>
+      </w:r>
+      <w:r>
+        <w:rPr>
+          <w:rFonts w:asciiTheme="minorHAnsi" w:hAnsiTheme="minorHAnsi" w:cstheme="minorHAnsi"/>
+        </w:rPr>
+        <w:t xml:space="preserve"> Docker, Jenkins, </w:t>
+      </w:r>
+      <w:proofErr w:type="spellStart"/>
+      <w:r>
+        <w:rPr>
+          <w:rFonts w:asciiTheme="minorHAnsi" w:hAnsiTheme="minorHAnsi" w:cstheme="minorHAnsi"/>
+        </w:rPr>
+        <w:t>Gradle</w:t>
+      </w:r>
+      <w:proofErr w:type="spellEnd"/>
+      <w:r>
+        <w:rPr>
+          <w:rFonts w:asciiTheme="minorHAnsi" w:hAnsiTheme="minorHAnsi" w:cstheme="minorHAnsi"/>
+        </w:rPr>
+        <w:t>, AWS (S3, ECS, SQS/SNS), Continuous Delivery,</w:t>
+      </w:r>
+      <w:r>
+        <w:rPr>
+          <w:rFonts w:asciiTheme="minorHAnsi" w:hAnsiTheme="minorHAnsi" w:cstheme="minorHAnsi"/>
+        </w:rPr>
+        <w:t xml:space="preserve"> HTML, JavaScript (</w:t>
+      </w:r>
+      <w:r>
+        <w:rPr>
+          <w:rFonts w:asciiTheme="minorHAnsi" w:hAnsiTheme="minorHAnsi" w:cstheme="minorHAnsi"/>
+        </w:rPr>
+        <w:t>Angular</w:t>
+      </w:r>
+      <w:r>
+        <w:rPr>
+          <w:rFonts w:asciiTheme="minorHAnsi" w:hAnsiTheme="minorHAnsi" w:cstheme="minorHAnsi"/>
+        </w:rPr>
+        <w:t>JS</w:t>
+      </w:r>
+      <w:r>
+        <w:rPr>
+          <w:rFonts w:asciiTheme="minorHAnsi" w:hAnsiTheme="minorHAnsi" w:cstheme="minorHAnsi"/>
+        </w:rPr>
+        <w:t xml:space="preserve"> 1.x),</w:t>
+      </w:r>
+      <w:r>
+        <w:rPr>
+          <w:rFonts w:asciiTheme="minorHAnsi" w:hAnsiTheme="minorHAnsi" w:cstheme="minorHAnsi"/>
+        </w:rPr>
+        <w:t xml:space="preserve"> </w:t>
+      </w:r>
+      <w:proofErr w:type="spellStart"/>
+      <w:r>
+        <w:rPr>
+          <w:rFonts w:asciiTheme="minorHAnsi" w:hAnsiTheme="minorHAnsi" w:cstheme="minorHAnsi"/>
+        </w:rPr>
+        <w:t>Git</w:t>
+      </w:r>
+      <w:proofErr w:type="spellEnd"/>
+      <w:r>
+        <w:rPr>
+          <w:rFonts w:asciiTheme="minorHAnsi" w:hAnsiTheme="minorHAnsi" w:cstheme="minorHAnsi"/>
+        </w:rPr>
+        <w:t>, JSON, OS</w:t>
+      </w:r>
+      <w:r>
+        <w:rPr>
+          <w:rFonts w:asciiTheme="minorHAnsi" w:hAnsiTheme="minorHAnsi" w:cstheme="minorHAnsi"/>
+        </w:rPr>
+        <w:t xml:space="preserve"> X</w:t>
+      </w:r>
+    </w:p>
+    <w:p>
+      <w:pPr>
+        <w:spacing w:line="240" w:lineRule="auto"/>
+        <w:contextualSpacing/>
+        <w:rPr>
+          <w:rFonts w:cstheme="minorHAnsi"/>
+        </w:rPr>
+      </w:pPr>
+    </w:p>
+    <w:p>
+      <w:pPr>
+        <w:spacing w:line="240" w:lineRule="auto"/>
+        <w:contextualSpacing/>
+        <w:rPr>
+          <w:sz w:val="28"/>
+          <w:szCs w:val="28"/>
+        </w:rPr>
+      </w:pPr>
+      <w:r>
+        <w:rPr>
+          <w:b/>
+          <w:sz w:val="28"/>
+          <w:szCs w:val="28"/>
+          <w:highlight w:val="lightGray"/>
+        </w:rPr>
+        <w:t xml:space="preserve">Accenture </w:t>
+      </w:r>
+      <w:r>
+        <w:rPr>
+          <w:sz w:val="28"/>
+          <w:szCs w:val="28"/>
+          <w:highlight w:val="lightGray"/>
+        </w:rPr>
+        <w:t>– Dallas, TX</w:t>
+      </w:r>
+      <w:r>
+        <w:rPr>
+          <w:sz w:val="28"/>
+          <w:szCs w:val="28"/>
+          <w:highlight w:val="lightGray"/>
+        </w:rPr>
+        <w:t xml:space="preserve"> </w:t>
+      </w:r>
+      <w:r>
+        <w:rPr>
+          <w:sz w:val="28"/>
+          <w:szCs w:val="28"/>
+          <w:highlight w:val="lightGray"/>
+        </w:rPr>
+        <w:tab/>
+      </w:r>
+      <w:r>
+        <w:rPr>
+          <w:sz w:val="28"/>
+          <w:szCs w:val="28"/>
+          <w:highlight w:val="lightGray"/>
+        </w:rPr>
+        <w:tab/>
+      </w:r>
+      <w:r>
+        <w:rPr>
+          <w:sz w:val="28"/>
+          <w:szCs w:val="28"/>
+          <w:highlight w:val="lightGray"/>
+        </w:rPr>
+        <w:tab/>
+      </w:r>
+      <w:r>
+        <w:rPr>
+          <w:sz w:val="28"/>
+          <w:szCs w:val="28"/>
+          <w:highlight w:val="lightGray"/>
+        </w:rPr>
+        <w:tab/>
+      </w:r>
+      <w:r>
+        <w:rPr>
+          <w:sz w:val="28"/>
+          <w:szCs w:val="28"/>
+          <w:highlight w:val="lightGray"/>
+        </w:rPr>
+        <w:tab/>
+      </w:r>
+      <w:r>
+        <w:rPr>
+          <w:sz w:val="28"/>
+          <w:szCs w:val="28"/>
+          <w:highlight w:val="lightGray"/>
+        </w:rPr>
+        <w:tab/>
+        <w:t xml:space="preserve">       </w:t>
+      </w:r>
+      <w:r>
+        <w:rPr>
+          <w:sz w:val="28"/>
+          <w:szCs w:val="28"/>
+          <w:highlight w:val="lightGray"/>
+        </w:rPr>
+        <w:t xml:space="preserve">Aug 2012 – </w:t>
+      </w:r>
+      <w:r>
+        <w:rPr>
+          <w:sz w:val="28"/>
+          <w:szCs w:val="28"/>
+          <w:highlight w:val="lightGray"/>
+        </w:rPr>
+        <w:t>Sep 2016</w:t>
       </w:r>
     </w:p>
     <w:p>
@@ -570,7 +1284,19 @@
         <w:rPr>
           <w:rFonts w:asciiTheme="minorHAnsi" w:hAnsiTheme="minorHAnsi" w:cstheme="minorHAnsi"/>
         </w:rPr>
-        <w:t xml:space="preserve">Augmented JCP development team. Responsible for migrating JCP website from existing Oracle ATG platform to a new open-source Spring Web-based platform. Learned to use and consume Oracle </w:t>
+        <w:t xml:space="preserve">Augmented </w:t>
+      </w:r>
+      <w:r>
+        <w:rPr>
+          <w:rFonts w:asciiTheme="minorHAnsi" w:hAnsiTheme="minorHAnsi" w:cstheme="minorHAnsi"/>
+        </w:rPr>
+        <w:t>existing</w:t>
+      </w:r>
+      <w:r>
+        <w:rPr>
+          <w:rFonts w:asciiTheme="minorHAnsi" w:hAnsiTheme="minorHAnsi" w:cstheme="minorHAnsi"/>
+        </w:rPr>
+        <w:t xml:space="preserve"> development team. Responsible for migrating website from existing Oracle ATG platform to a new open-source Spring Web-based platform. Learned to use and consume Oracle </w:t>
       </w:r>
       <w:proofErr w:type="spellStart"/>
       <w:r>
@@ -596,7 +1322,7 @@
         <w:rPr>
           <w:rFonts w:asciiTheme="minorHAnsi" w:hAnsiTheme="minorHAnsi" w:cstheme="minorHAnsi"/>
         </w:rPr>
-        <w:t>. Assumed responsibility of team lead while architect was focused on high-level design decisions. Coordinated with other JCP teams and other contractors to complete work.</w:t>
+        <w:t>. Assumed responsibility of team lead while architect was focused on high-level design decisions. Coordinated with other teams and other contractors to complete work.</w:t>
       </w:r>
     </w:p>
     <w:p>
@@ -707,6 +1433,8 @@
         <w:rPr>
           <w:rFonts w:asciiTheme="minorHAnsi" w:hAnsiTheme="minorHAnsi" w:cstheme="minorHAnsi"/>
           <w:b/>
+          <w:sz w:val="16"/>
+          <w:szCs w:val="16"/>
         </w:rPr>
       </w:pPr>
     </w:p>
@@ -892,13 +1620,13 @@
         <w:rPr>
           <w:rFonts w:asciiTheme="minorHAnsi" w:hAnsiTheme="minorHAnsi" w:cstheme="minorHAnsi"/>
         </w:rPr>
-        <w:t xml:space="preserve">ck-end development for the BPF </w:t>
-      </w:r>
-      <w:r>
-        <w:rPr>
-          <w:rFonts w:asciiTheme="minorHAnsi" w:hAnsiTheme="minorHAnsi" w:cstheme="minorHAnsi"/>
-        </w:rPr>
-        <w:t>project, a retail/motor loan application for UK</w:t>
+        <w:t xml:space="preserve">ck-end development for </w:t>
+      </w:r>
+      <w:r>
+        <w:rPr>
+          <w:rFonts w:asciiTheme="minorHAnsi" w:hAnsiTheme="minorHAnsi" w:cstheme="minorHAnsi"/>
+        </w:rPr>
+        <w:t>a retail/motor loan application for UK</w:t>
       </w:r>
       <w:r>
         <w:rPr>
@@ -924,7 +1652,19 @@
         <w:rPr>
           <w:rFonts w:asciiTheme="minorHAnsi" w:hAnsiTheme="minorHAnsi" w:cstheme="minorHAnsi"/>
         </w:rPr>
-        <w:t>. Assisted and supported the front-end development team. Also helped maintain the relationship between the U.S.-based team and the U.K.-based team, especially with regards to the SCRUM process.</w:t>
+        <w:t>. Assisted and supported the front-end development team. Also helped maintain the relationship between the U.S.-based team and the U.K.-based team, especially with regards to the S</w:t>
+      </w:r>
+      <w:r>
+        <w:rPr>
+          <w:rFonts w:asciiTheme="minorHAnsi" w:hAnsiTheme="minorHAnsi" w:cstheme="minorHAnsi"/>
+        </w:rPr>
+        <w:t>crum</w:t>
+      </w:r>
+      <w:r>
+        <w:rPr>
+          <w:rFonts w:asciiTheme="minorHAnsi" w:hAnsiTheme="minorHAnsi" w:cstheme="minorHAnsi"/>
+        </w:rPr>
+        <w:t xml:space="preserve"> process.</w:t>
       </w:r>
     </w:p>
     <w:p>
@@ -949,6 +1689,7 @@
           <w:rFonts w:asciiTheme="minorHAnsi" w:hAnsiTheme="minorHAnsi" w:cstheme="minorHAnsi"/>
           <w:b/>
         </w:rPr>
+        <w:lastRenderedPageBreak/>
         <w:t xml:space="preserve">Technology skills: </w:t>
       </w:r>
       <w:r>
@@ -1211,7 +1952,7 @@
         <w:rPr>
           <w:rFonts w:asciiTheme="minorHAnsi" w:hAnsiTheme="minorHAnsi" w:cstheme="minorHAnsi"/>
         </w:rPr>
-        <w:t>Assisted in development of the Wallet Platform Server (WPS), used as the JSON and web service provider for the mobile application. Helped design the WPS framework and enforce project standards, especially with regards to formatting and self-documentation.</w:t>
+        <w:t>Assisted in development of the JSON and web service provider for the mobile application. Helped design the framework and enforce project standards, especially with regards to formatting and self-documentation.</w:t>
       </w:r>
     </w:p>
     <w:p>
@@ -1275,86 +2016,33 @@
         <w:rPr>
           <w:rFonts w:asciiTheme="minorHAnsi" w:hAnsiTheme="minorHAnsi" w:cstheme="minorHAnsi"/>
           <w:b/>
-        </w:rPr>
-      </w:pPr>
-    </w:p>
-    <w:p>
-      <w:pPr>
-        <w:pStyle w:val="bullet"/>
-        <w:numPr>
-          <w:ilvl w:val="0"/>
-          <w:numId w:val="0"/>
-        </w:numPr>
-        <w:tabs>
-          <w:tab w:val="left" w:pos="720"/>
-        </w:tabs>
-        <w:spacing w:after="0" w:line="240" w:lineRule="auto"/>
-        <w:contextualSpacing/>
-        <w:rPr>
-          <w:rFonts w:asciiTheme="minorHAnsi" w:hAnsiTheme="minorHAnsi" w:cstheme="minorHAnsi"/>
-          <w:b/>
-        </w:rPr>
-      </w:pPr>
-    </w:p>
-    <w:p>
-      <w:pPr>
-        <w:pStyle w:val="bullet"/>
-        <w:numPr>
-          <w:ilvl w:val="0"/>
-          <w:numId w:val="0"/>
-        </w:numPr>
-        <w:tabs>
-          <w:tab w:val="left" w:pos="720"/>
-        </w:tabs>
-        <w:spacing w:after="0" w:line="240" w:lineRule="auto"/>
-        <w:contextualSpacing/>
-        <w:rPr>
-          <w:rFonts w:asciiTheme="minorHAnsi" w:hAnsiTheme="minorHAnsi" w:cstheme="minorHAnsi"/>
-          <w:b/>
-        </w:rPr>
-      </w:pPr>
-    </w:p>
-    <w:p>
-      <w:pPr>
-        <w:pStyle w:val="bullet"/>
-        <w:numPr>
-          <w:ilvl w:val="0"/>
-          <w:numId w:val="0"/>
-        </w:numPr>
-        <w:tabs>
-          <w:tab w:val="left" w:pos="720"/>
-        </w:tabs>
-        <w:spacing w:after="0" w:line="240" w:lineRule="auto"/>
-        <w:contextualSpacing/>
-        <w:rPr>
-          <w:rFonts w:asciiTheme="minorHAnsi" w:hAnsiTheme="minorHAnsi" w:cstheme="minorHAnsi"/>
-          <w:b/>
-        </w:rPr>
-      </w:pPr>
-    </w:p>
-    <w:p>
-      <w:pPr>
-        <w:pStyle w:val="bullet"/>
-        <w:numPr>
-          <w:ilvl w:val="0"/>
-          <w:numId w:val="0"/>
-        </w:numPr>
-        <w:tabs>
-          <w:tab w:val="left" w:pos="720"/>
-        </w:tabs>
-        <w:spacing w:after="0" w:line="240" w:lineRule="auto"/>
-        <w:contextualSpacing/>
-        <w:rPr>
-          <w:rFonts w:asciiTheme="minorHAnsi" w:hAnsiTheme="minorHAnsi" w:cstheme="minorHAnsi"/>
-          <w:b/>
-        </w:rPr>
-      </w:pPr>
-      <w:r>
-        <w:rPr>
-          <w:rFonts w:asciiTheme="minorHAnsi" w:hAnsiTheme="minorHAnsi" w:cstheme="minorHAnsi"/>
-          <w:b/>
-        </w:rPr>
-        <w:lastRenderedPageBreak/>
+          <w:sz w:val="16"/>
+          <w:szCs w:val="16"/>
+        </w:rPr>
+      </w:pPr>
+    </w:p>
+    <w:p>
+      <w:pPr>
+        <w:pStyle w:val="bullet"/>
+        <w:numPr>
+          <w:ilvl w:val="0"/>
+          <w:numId w:val="0"/>
+        </w:numPr>
+        <w:tabs>
+          <w:tab w:val="left" w:pos="720"/>
+        </w:tabs>
+        <w:spacing w:after="0" w:line="240" w:lineRule="auto"/>
+        <w:contextualSpacing/>
+        <w:rPr>
+          <w:rFonts w:asciiTheme="minorHAnsi" w:hAnsiTheme="minorHAnsi" w:cstheme="minorHAnsi"/>
+          <w:b/>
+        </w:rPr>
+      </w:pPr>
+      <w:r>
+        <w:rPr>
+          <w:rFonts w:asciiTheme="minorHAnsi" w:hAnsiTheme="minorHAnsi" w:cstheme="minorHAnsi"/>
+          <w:b/>
+        </w:rPr>
         <w:t xml:space="preserve">Project: </w:t>
       </w:r>
       <w:r>
@@ -1633,8 +2321,6 @@
         <w:contextualSpacing/>
         <w:rPr>
           <w:b/>
-          <w:sz w:val="24"/>
-          <w:szCs w:val="24"/>
         </w:rPr>
       </w:pPr>
     </w:p>
@@ -1992,6 +2678,8 @@
         <w:rPr>
           <w:rFonts w:asciiTheme="minorHAnsi" w:hAnsiTheme="minorHAnsi" w:cstheme="minorHAnsi"/>
           <w:b/>
+          <w:sz w:val="16"/>
+          <w:szCs w:val="16"/>
         </w:rPr>
       </w:pPr>
     </w:p>
@@ -2213,6 +2901,7 @@
           <w:rFonts w:asciiTheme="minorHAnsi" w:hAnsiTheme="minorHAnsi" w:cstheme="minorHAnsi"/>
           <w:b/>
         </w:rPr>
+        <w:lastRenderedPageBreak/>
         <w:t>Project: Web</w:t>
       </w:r>
       <w:r>
@@ -2444,162 +3133,109 @@
         <w:rPr>
           <w:rFonts w:asciiTheme="minorHAnsi" w:hAnsiTheme="minorHAnsi" w:cstheme="minorHAnsi"/>
           <w:b/>
-        </w:rPr>
-      </w:pPr>
-    </w:p>
-    <w:p>
-      <w:pPr>
-        <w:pStyle w:val="bullet"/>
-        <w:numPr>
-          <w:ilvl w:val="0"/>
-          <w:numId w:val="0"/>
-        </w:numPr>
-        <w:tabs>
-          <w:tab w:val="left" w:pos="720"/>
-        </w:tabs>
-        <w:spacing w:after="0" w:line="240" w:lineRule="auto"/>
-        <w:contextualSpacing/>
-        <w:rPr>
-          <w:rFonts w:asciiTheme="minorHAnsi" w:hAnsiTheme="minorHAnsi" w:cstheme="minorHAnsi"/>
-          <w:b/>
-        </w:rPr>
-      </w:pPr>
-    </w:p>
-    <w:p>
-      <w:pPr>
-        <w:pStyle w:val="bullet"/>
-        <w:numPr>
-          <w:ilvl w:val="0"/>
-          <w:numId w:val="0"/>
-        </w:numPr>
-        <w:tabs>
-          <w:tab w:val="left" w:pos="720"/>
-        </w:tabs>
-        <w:spacing w:after="0" w:line="240" w:lineRule="auto"/>
-        <w:contextualSpacing/>
-        <w:rPr>
-          <w:rFonts w:asciiTheme="minorHAnsi" w:hAnsiTheme="minorHAnsi" w:cstheme="minorHAnsi"/>
-          <w:b/>
-        </w:rPr>
-      </w:pPr>
-    </w:p>
-    <w:p>
-      <w:pPr>
-        <w:pStyle w:val="bullet"/>
-        <w:numPr>
-          <w:ilvl w:val="0"/>
-          <w:numId w:val="0"/>
-        </w:numPr>
-        <w:tabs>
-          <w:tab w:val="left" w:pos="720"/>
-        </w:tabs>
-        <w:spacing w:after="0" w:line="240" w:lineRule="auto"/>
-        <w:ind w:left="360" w:hanging="360"/>
-        <w:contextualSpacing/>
-        <w:rPr>
-          <w:rFonts w:asciiTheme="minorHAnsi" w:hAnsiTheme="minorHAnsi" w:cstheme="minorHAnsi"/>
-          <w:b/>
-        </w:rPr>
-      </w:pPr>
-      <w:r>
-        <w:rPr>
-          <w:rFonts w:asciiTheme="minorHAnsi" w:hAnsiTheme="minorHAnsi" w:cstheme="minorHAnsi"/>
-          <w:b/>
-        </w:rPr>
-        <w:lastRenderedPageBreak/>
-        <w:t>Project</w:t>
-      </w:r>
-      <w:r>
-        <w:rPr>
-          <w:rFonts w:asciiTheme="minorHAnsi" w:hAnsiTheme="minorHAnsi" w:cstheme="minorHAnsi"/>
-          <w:b/>
-        </w:rPr>
-        <w:t xml:space="preserve">: </w:t>
-      </w:r>
-      <w:r>
-        <w:rPr>
-          <w:rFonts w:asciiTheme="minorHAnsi" w:hAnsiTheme="minorHAnsi" w:cstheme="minorHAnsi"/>
-          <w:b/>
-        </w:rPr>
-        <w:t>Project Management</w:t>
-      </w:r>
-    </w:p>
-    <w:p>
-      <w:pPr>
-        <w:pStyle w:val="bullet"/>
-        <w:numPr>
-          <w:ilvl w:val="0"/>
-          <w:numId w:val="0"/>
-        </w:numPr>
-        <w:tabs>
-          <w:tab w:val="left" w:pos="720"/>
-        </w:tabs>
-        <w:spacing w:after="0" w:line="240" w:lineRule="auto"/>
-        <w:ind w:left="360" w:hanging="360"/>
-        <w:contextualSpacing/>
-        <w:rPr>
-          <w:rFonts w:asciiTheme="minorHAnsi" w:hAnsiTheme="minorHAnsi" w:cstheme="minorHAnsi"/>
-          <w:b/>
-        </w:rPr>
-      </w:pPr>
-      <w:r>
-        <w:rPr>
-          <w:rFonts w:asciiTheme="minorHAnsi" w:hAnsiTheme="minorHAnsi" w:cstheme="minorHAnsi"/>
-          <w:b/>
-        </w:rPr>
-        <w:t>Duration 1/2011 – 7/2011</w:t>
-      </w:r>
-    </w:p>
-    <w:p>
-      <w:pPr>
-        <w:pStyle w:val="bullet"/>
-        <w:numPr>
-          <w:ilvl w:val="0"/>
-          <w:numId w:val="0"/>
-        </w:numPr>
-        <w:tabs>
-          <w:tab w:val="left" w:pos="720"/>
-        </w:tabs>
-        <w:spacing w:after="0" w:line="240" w:lineRule="auto"/>
-        <w:ind w:left="360" w:hanging="360"/>
-        <w:contextualSpacing/>
-        <w:rPr>
-          <w:rFonts w:asciiTheme="minorHAnsi" w:hAnsiTheme="minorHAnsi" w:cstheme="minorHAnsi"/>
-          <w:b/>
-        </w:rPr>
-      </w:pPr>
-      <w:r>
-        <w:rPr>
-          <w:rFonts w:asciiTheme="minorHAnsi" w:hAnsiTheme="minorHAnsi" w:cstheme="minorHAnsi"/>
-          <w:b/>
-        </w:rPr>
-        <w:t>Industry: Produce/Livestock Management</w:t>
-      </w:r>
-    </w:p>
-    <w:p>
-      <w:pPr>
-        <w:pStyle w:val="bullet"/>
-        <w:numPr>
-          <w:ilvl w:val="0"/>
-          <w:numId w:val="0"/>
-        </w:numPr>
-        <w:tabs>
-          <w:tab w:val="left" w:pos="720"/>
-        </w:tabs>
-        <w:spacing w:after="0" w:line="240" w:lineRule="auto"/>
-        <w:ind w:left="360" w:hanging="360"/>
-        <w:contextualSpacing/>
-        <w:rPr>
-          <w:rFonts w:asciiTheme="minorHAnsi" w:hAnsiTheme="minorHAnsi" w:cstheme="minorHAnsi"/>
-          <w:b/>
-        </w:rPr>
-      </w:pPr>
-      <w:r>
-        <w:rPr>
-          <w:rFonts w:asciiTheme="minorHAnsi" w:hAnsiTheme="minorHAnsi" w:cstheme="minorHAnsi"/>
-          <w:b/>
-        </w:rPr>
-        <w:t>Role: RSI Liaison</w:t>
+          <w:sz w:val="16"/>
+          <w:szCs w:val="16"/>
+        </w:rPr>
+      </w:pPr>
+    </w:p>
+    <w:p>
+      <w:pPr>
+        <w:pStyle w:val="bullet"/>
+        <w:numPr>
+          <w:ilvl w:val="0"/>
+          <w:numId w:val="0"/>
+        </w:numPr>
+        <w:tabs>
+          <w:tab w:val="left" w:pos="720"/>
+        </w:tabs>
+        <w:spacing w:after="0" w:line="240" w:lineRule="auto"/>
+        <w:contextualSpacing/>
+        <w:rPr>
+          <w:rFonts w:asciiTheme="minorHAnsi" w:hAnsiTheme="minorHAnsi" w:cstheme="minorHAnsi"/>
+          <w:b/>
+        </w:rPr>
+      </w:pPr>
+      <w:r>
+        <w:rPr>
+          <w:rFonts w:asciiTheme="minorHAnsi" w:hAnsiTheme="minorHAnsi" w:cstheme="minorHAnsi"/>
+          <w:b/>
+        </w:rPr>
+        <w:t>Project: Web Application</w:t>
+      </w:r>
+    </w:p>
+    <w:p>
+      <w:pPr>
+        <w:pStyle w:val="bullet"/>
+        <w:numPr>
+          <w:ilvl w:val="0"/>
+          <w:numId w:val="0"/>
+        </w:numPr>
+        <w:tabs>
+          <w:tab w:val="left" w:pos="720"/>
+        </w:tabs>
+        <w:spacing w:after="0" w:line="240" w:lineRule="auto"/>
+        <w:contextualSpacing/>
+        <w:rPr>
+          <w:rFonts w:asciiTheme="minorHAnsi" w:hAnsiTheme="minorHAnsi" w:cstheme="minorHAnsi"/>
+          <w:b/>
+        </w:rPr>
+      </w:pPr>
+      <w:r>
+        <w:rPr>
+          <w:rFonts w:asciiTheme="minorHAnsi" w:hAnsiTheme="minorHAnsi" w:cstheme="minorHAnsi"/>
+          <w:b/>
+        </w:rPr>
+        <w:t>Duration: 3/2010 – 7/2010</w:t>
+      </w:r>
+    </w:p>
+    <w:p>
+      <w:pPr>
+        <w:pStyle w:val="bullet"/>
+        <w:numPr>
+          <w:ilvl w:val="0"/>
+          <w:numId w:val="0"/>
+        </w:numPr>
+        <w:tabs>
+          <w:tab w:val="left" w:pos="720"/>
+        </w:tabs>
+        <w:spacing w:after="0" w:line="240" w:lineRule="auto"/>
+        <w:contextualSpacing/>
+        <w:rPr>
+          <w:rFonts w:asciiTheme="minorHAnsi" w:hAnsiTheme="minorHAnsi" w:cstheme="minorHAnsi"/>
+          <w:b/>
+        </w:rPr>
+      </w:pPr>
+      <w:r>
+        <w:rPr>
+          <w:rFonts w:asciiTheme="minorHAnsi" w:hAnsiTheme="minorHAnsi" w:cstheme="minorHAnsi"/>
+          <w:b/>
+        </w:rPr>
+        <w:t>Industry: Professional IT Services</w:t>
+      </w:r>
+    </w:p>
+    <w:p>
+      <w:pPr>
+        <w:pStyle w:val="bullet"/>
+        <w:numPr>
+          <w:ilvl w:val="0"/>
+          <w:numId w:val="0"/>
+        </w:numPr>
+        <w:tabs>
+          <w:tab w:val="left" w:pos="720"/>
+        </w:tabs>
+        <w:spacing w:after="0" w:line="240" w:lineRule="auto"/>
+        <w:contextualSpacing/>
+        <w:rPr>
+          <w:rFonts w:asciiTheme="minorHAnsi" w:hAnsiTheme="minorHAnsi" w:cstheme="minorHAnsi"/>
+          <w:b/>
+        </w:rPr>
+      </w:pPr>
+      <w:r>
+        <w:rPr>
+          <w:rFonts w:asciiTheme="minorHAnsi" w:hAnsiTheme="minorHAnsi" w:cstheme="minorHAnsi"/>
+          <w:b/>
+        </w:rPr>
+        <w:t>Role: Systems Software Developer</w:t>
       </w:r>
     </w:p>
     <w:p>
@@ -2616,30 +3252,79 @@
         <w:contextualSpacing/>
         <w:rPr>
           <w:rFonts w:asciiTheme="minorHAnsi" w:hAnsiTheme="minorHAnsi" w:cstheme="minorHAnsi"/>
-        </w:rPr>
-      </w:pPr>
-      <w:r>
-        <w:rPr>
-          <w:rFonts w:asciiTheme="minorHAnsi" w:hAnsiTheme="minorHAnsi" w:cstheme="minorHAnsi"/>
-        </w:rPr>
-        <w:t>Oversaw developers assisting the client’s development team through daily calls and emails. Answered questions and helped developers understand the requirements as well as the tools involved</w:t>
-      </w:r>
-    </w:p>
-    <w:p>
-      <w:pPr>
-        <w:pStyle w:val="bullet"/>
-        <w:numPr>
-          <w:ilvl w:val="0"/>
-          <w:numId w:val="0"/>
-        </w:numPr>
-        <w:tabs>
-          <w:tab w:val="left" w:pos="720"/>
-        </w:tabs>
-        <w:spacing w:after="0" w:line="240" w:lineRule="auto"/>
-        <w:contextualSpacing/>
-        <w:rPr>
-          <w:rFonts w:asciiTheme="minorHAnsi" w:hAnsiTheme="minorHAnsi" w:cstheme="minorHAnsi"/>
-          <w:b/>
+          <w:b/>
+        </w:rPr>
+      </w:pPr>
+      <w:r>
+        <w:rPr>
+          <w:rFonts w:asciiTheme="minorHAnsi" w:hAnsiTheme="minorHAnsi" w:cstheme="minorHAnsi"/>
+        </w:rPr>
+        <w:t>Developed a help tree for an existing system. Designed the tree to read from and make updates to a database in the background using JavaScript and AJAX. Implemented a rudimentary scripting language including variables and logic operators which was modified using an HTML text editor.</w:t>
+      </w:r>
+    </w:p>
+    <w:p>
+      <w:pPr>
+        <w:pStyle w:val="bullet"/>
+        <w:numPr>
+          <w:ilvl w:val="0"/>
+          <w:numId w:val="0"/>
+        </w:numPr>
+        <w:tabs>
+          <w:tab w:val="left" w:pos="720"/>
+        </w:tabs>
+        <w:spacing w:after="0" w:line="240" w:lineRule="auto"/>
+        <w:ind w:left="720"/>
+        <w:contextualSpacing/>
+        <w:rPr>
+          <w:rFonts w:asciiTheme="minorHAnsi" w:hAnsiTheme="minorHAnsi" w:cstheme="minorHAnsi"/>
+          <w:b/>
+        </w:rPr>
+      </w:pPr>
+      <w:r>
+        <w:rPr>
+          <w:rFonts w:asciiTheme="minorHAnsi" w:hAnsiTheme="minorHAnsi" w:cstheme="minorHAnsi"/>
+          <w:b/>
+        </w:rPr>
+        <w:t>Technology skills</w:t>
+      </w:r>
+      <w:r>
+        <w:rPr>
+          <w:rFonts w:asciiTheme="minorHAnsi" w:hAnsiTheme="minorHAnsi" w:cstheme="minorHAnsi"/>
+        </w:rPr>
+        <w:t xml:space="preserve">: Java, </w:t>
+      </w:r>
+      <w:proofErr w:type="gramStart"/>
+      <w:r>
+        <w:rPr>
+          <w:rFonts w:asciiTheme="minorHAnsi" w:hAnsiTheme="minorHAnsi" w:cstheme="minorHAnsi"/>
+        </w:rPr>
+        <w:t>Spring</w:t>
+      </w:r>
+      <w:proofErr w:type="gramEnd"/>
+      <w:r>
+        <w:rPr>
+          <w:rFonts w:asciiTheme="minorHAnsi" w:hAnsiTheme="minorHAnsi" w:cstheme="minorHAnsi"/>
+        </w:rPr>
+        <w:t>, Tomcat, JSP’s/servlets, JavaScript, MySQL</w:t>
+      </w:r>
+    </w:p>
+    <w:p>
+      <w:pPr>
+        <w:pStyle w:val="bullet"/>
+        <w:numPr>
+          <w:ilvl w:val="0"/>
+          <w:numId w:val="0"/>
+        </w:numPr>
+        <w:tabs>
+          <w:tab w:val="left" w:pos="720"/>
+        </w:tabs>
+        <w:spacing w:after="0" w:line="240" w:lineRule="auto"/>
+        <w:contextualSpacing/>
+        <w:rPr>
+          <w:rFonts w:asciiTheme="minorHAnsi" w:hAnsiTheme="minorHAnsi" w:cstheme="minorHAnsi"/>
+          <w:b/>
+          <w:sz w:val="16"/>
+          <w:szCs w:val="16"/>
         </w:rPr>
       </w:pPr>
     </w:p>
@@ -2667,194 +3352,6 @@
         </w:rPr>
         <w:t>Project: Web Application</w:t>
       </w:r>
-    </w:p>
-    <w:p>
-      <w:pPr>
-        <w:pStyle w:val="bullet"/>
-        <w:numPr>
-          <w:ilvl w:val="0"/>
-          <w:numId w:val="0"/>
-        </w:numPr>
-        <w:tabs>
-          <w:tab w:val="left" w:pos="720"/>
-        </w:tabs>
-        <w:spacing w:after="0" w:line="240" w:lineRule="auto"/>
-        <w:contextualSpacing/>
-        <w:rPr>
-          <w:rFonts w:asciiTheme="minorHAnsi" w:hAnsiTheme="minorHAnsi" w:cstheme="minorHAnsi"/>
-          <w:b/>
-        </w:rPr>
-      </w:pPr>
-      <w:r>
-        <w:rPr>
-          <w:rFonts w:asciiTheme="minorHAnsi" w:hAnsiTheme="minorHAnsi" w:cstheme="minorHAnsi"/>
-          <w:b/>
-        </w:rPr>
-        <w:t>Duration: 3/2010 – 7/2010</w:t>
-      </w:r>
-    </w:p>
-    <w:p>
-      <w:pPr>
-        <w:pStyle w:val="bullet"/>
-        <w:numPr>
-          <w:ilvl w:val="0"/>
-          <w:numId w:val="0"/>
-        </w:numPr>
-        <w:tabs>
-          <w:tab w:val="left" w:pos="720"/>
-        </w:tabs>
-        <w:spacing w:after="0" w:line="240" w:lineRule="auto"/>
-        <w:contextualSpacing/>
-        <w:rPr>
-          <w:rFonts w:asciiTheme="minorHAnsi" w:hAnsiTheme="minorHAnsi" w:cstheme="minorHAnsi"/>
-          <w:b/>
-        </w:rPr>
-      </w:pPr>
-      <w:r>
-        <w:rPr>
-          <w:rFonts w:asciiTheme="minorHAnsi" w:hAnsiTheme="minorHAnsi" w:cstheme="minorHAnsi"/>
-          <w:b/>
-        </w:rPr>
-        <w:t>Industry: Professional IT Services</w:t>
-      </w:r>
-    </w:p>
-    <w:p>
-      <w:pPr>
-        <w:pStyle w:val="bullet"/>
-        <w:numPr>
-          <w:ilvl w:val="0"/>
-          <w:numId w:val="0"/>
-        </w:numPr>
-        <w:tabs>
-          <w:tab w:val="left" w:pos="720"/>
-        </w:tabs>
-        <w:spacing w:after="0" w:line="240" w:lineRule="auto"/>
-        <w:contextualSpacing/>
-        <w:rPr>
-          <w:rFonts w:asciiTheme="minorHAnsi" w:hAnsiTheme="minorHAnsi" w:cstheme="minorHAnsi"/>
-          <w:b/>
-        </w:rPr>
-      </w:pPr>
-      <w:r>
-        <w:rPr>
-          <w:rFonts w:asciiTheme="minorHAnsi" w:hAnsiTheme="minorHAnsi" w:cstheme="minorHAnsi"/>
-          <w:b/>
-        </w:rPr>
-        <w:t>Role: Systems Software Developer</w:t>
-      </w:r>
-    </w:p>
-    <w:p>
-      <w:pPr>
-        <w:pStyle w:val="bullet"/>
-        <w:numPr>
-          <w:ilvl w:val="0"/>
-          <w:numId w:val="3"/>
-        </w:numPr>
-        <w:tabs>
-          <w:tab w:val="left" w:pos="720"/>
-        </w:tabs>
-        <w:spacing w:after="0" w:line="240" w:lineRule="auto"/>
-        <w:contextualSpacing/>
-        <w:rPr>
-          <w:rFonts w:asciiTheme="minorHAnsi" w:hAnsiTheme="minorHAnsi" w:cstheme="minorHAnsi"/>
-          <w:b/>
-        </w:rPr>
-      </w:pPr>
-      <w:r>
-        <w:rPr>
-          <w:rFonts w:asciiTheme="minorHAnsi" w:hAnsiTheme="minorHAnsi" w:cstheme="minorHAnsi"/>
-        </w:rPr>
-        <w:t>Developed a help tree for an existing system. Designed the tree to read from and make updates to a database in the background using JavaScript and AJAX. Implemented a rudimentary scripting language including variables and logic operators which was modified using an HTML text editor.</w:t>
-      </w:r>
-    </w:p>
-    <w:p>
-      <w:pPr>
-        <w:pStyle w:val="bullet"/>
-        <w:numPr>
-          <w:ilvl w:val="0"/>
-          <w:numId w:val="0"/>
-        </w:numPr>
-        <w:tabs>
-          <w:tab w:val="left" w:pos="720"/>
-        </w:tabs>
-        <w:spacing w:after="0" w:line="240" w:lineRule="auto"/>
-        <w:ind w:left="720"/>
-        <w:contextualSpacing/>
-        <w:rPr>
-          <w:rFonts w:asciiTheme="minorHAnsi" w:hAnsiTheme="minorHAnsi" w:cstheme="minorHAnsi"/>
-          <w:b/>
-        </w:rPr>
-      </w:pPr>
-      <w:r>
-        <w:rPr>
-          <w:rFonts w:asciiTheme="minorHAnsi" w:hAnsiTheme="minorHAnsi" w:cstheme="minorHAnsi"/>
-          <w:b/>
-        </w:rPr>
-        <w:t>Technology skills</w:t>
-      </w:r>
-      <w:r>
-        <w:rPr>
-          <w:rFonts w:asciiTheme="minorHAnsi" w:hAnsiTheme="minorHAnsi" w:cstheme="minorHAnsi"/>
-        </w:rPr>
-        <w:t xml:space="preserve">: Java, </w:t>
-      </w:r>
-      <w:proofErr w:type="gramStart"/>
-      <w:r>
-        <w:rPr>
-          <w:rFonts w:asciiTheme="minorHAnsi" w:hAnsiTheme="minorHAnsi" w:cstheme="minorHAnsi"/>
-        </w:rPr>
-        <w:t>Spring</w:t>
-      </w:r>
-      <w:proofErr w:type="gramEnd"/>
-      <w:r>
-        <w:rPr>
-          <w:rFonts w:asciiTheme="minorHAnsi" w:hAnsiTheme="minorHAnsi" w:cstheme="minorHAnsi"/>
-        </w:rPr>
-        <w:t>, Tomcat, JSP’s/servlets, JavaScript, MySQL</w:t>
-      </w:r>
-    </w:p>
-    <w:p>
-      <w:pPr>
-        <w:pStyle w:val="bullet"/>
-        <w:numPr>
-          <w:ilvl w:val="0"/>
-          <w:numId w:val="0"/>
-        </w:numPr>
-        <w:tabs>
-          <w:tab w:val="left" w:pos="720"/>
-        </w:tabs>
-        <w:spacing w:after="0" w:line="240" w:lineRule="auto"/>
-        <w:contextualSpacing/>
-        <w:rPr>
-          <w:rFonts w:asciiTheme="minorHAnsi" w:hAnsiTheme="minorHAnsi" w:cstheme="minorHAnsi"/>
-          <w:b/>
-        </w:rPr>
-      </w:pPr>
-    </w:p>
-    <w:p>
-      <w:pPr>
-        <w:pStyle w:val="bullet"/>
-        <w:numPr>
-          <w:ilvl w:val="0"/>
-          <w:numId w:val="0"/>
-        </w:numPr>
-        <w:tabs>
-          <w:tab w:val="left" w:pos="720"/>
-        </w:tabs>
-        <w:spacing w:after="0" w:line="240" w:lineRule="auto"/>
-        <w:contextualSpacing/>
-        <w:rPr>
-          <w:rFonts w:asciiTheme="minorHAnsi" w:hAnsiTheme="minorHAnsi" w:cstheme="minorHAnsi"/>
-          <w:b/>
-        </w:rPr>
-      </w:pPr>
-      <w:r>
-        <w:rPr>
-          <w:rFonts w:asciiTheme="minorHAnsi" w:hAnsiTheme="minorHAnsi" w:cstheme="minorHAnsi"/>
-          <w:b/>
-        </w:rPr>
-        <w:t>Project: Web Application</w:t>
-      </w:r>
       <w:r>
         <w:rPr>
           <w:rFonts w:asciiTheme="minorHAnsi" w:hAnsiTheme="minorHAnsi" w:cstheme="minorHAnsi"/>
@@ -2885,7 +3382,21 @@
           <w:rFonts w:asciiTheme="minorHAnsi" w:hAnsiTheme="minorHAnsi" w:cstheme="minorHAnsi"/>
           <w:b/>
         </w:rPr>
-        <w:t>Duration:  6/2009 – 11/2009</w:t>
+        <w:t xml:space="preserve">Duration:  6/2009 – </w:t>
+      </w:r>
+      <w:r>
+        <w:rPr>
+          <w:rFonts w:asciiTheme="minorHAnsi" w:hAnsiTheme="minorHAnsi" w:cstheme="minorHAnsi"/>
+          <w:b/>
+        </w:rPr>
+        <w:t>8</w:t>
+      </w:r>
+      <w:r>
+        <w:rPr>
+          <w:rFonts w:asciiTheme="minorHAnsi" w:hAnsiTheme="minorHAnsi" w:cstheme="minorHAnsi"/>
+          <w:b/>
+        </w:rPr>
+        <w:t>/2009</w:t>
       </w:r>
     </w:p>
     <w:p>
@@ -3186,6 +3697,8 @@
         <w:rPr>
           <w:rFonts w:asciiTheme="minorHAnsi" w:hAnsiTheme="minorHAnsi" w:cstheme="minorHAnsi"/>
           <w:b/>
+          <w:sz w:val="16"/>
+          <w:szCs w:val="16"/>
         </w:rPr>
       </w:pPr>
     </w:p>
@@ -3236,16 +3749,25 @@
           <w:szCs w:val="20"/>
         </w:rPr>
         <w:tab/>
-        <w:t>Java, .NET (C# and VB.NET), C++, Objective-C</w:t>
-      </w:r>
-      <w:r>
-        <w:rPr>
-          <w:rFonts w:cs="Helvetica"/>
-          <w:color w:val="000000"/>
-          <w:sz w:val="20"/>
-          <w:szCs w:val="20"/>
-        </w:rPr>
-        <w:t>, Groovy</w:t>
+        <w:t>Java,</w:t>
+      </w:r>
+      <w:r>
+        <w:rPr>
+          <w:rFonts w:cs="Helvetica"/>
+          <w:color w:val="000000"/>
+          <w:sz w:val="20"/>
+          <w:szCs w:val="20"/>
+        </w:rPr>
+        <w:t xml:space="preserve"> Groovy,</w:t>
+      </w:r>
+      <w:r>
+        <w:rPr>
+          <w:rFonts w:cs="Helvetica"/>
+          <w:color w:val="000000"/>
+          <w:sz w:val="20"/>
+          <w:szCs w:val="20"/>
+        </w:rPr>
+        <w:t xml:space="preserve"> .NET (C# and VB.NET), Objective-C</w:t>
       </w:r>
     </w:p>
     <w:p>
@@ -3313,7 +3835,25 @@
           <w:sz w:val="20"/>
           <w:szCs w:val="20"/>
         </w:rPr>
-        <w:t>Web, MVC, Batch, Data, Security</w:t>
+        <w:t>Web, MVC,</w:t>
+      </w:r>
+      <w:r>
+        <w:rPr>
+          <w:rFonts w:cs="Helvetica"/>
+          <w:color w:val="000000"/>
+          <w:sz w:val="20"/>
+          <w:szCs w:val="20"/>
+        </w:rPr>
+        <w:t xml:space="preserve"> Boot, JMS,</w:t>
+      </w:r>
+      <w:r>
+        <w:rPr>
+          <w:rFonts w:cs="Helvetica"/>
+          <w:color w:val="000000"/>
+          <w:sz w:val="20"/>
+          <w:szCs w:val="20"/>
+        </w:rPr>
+        <w:t xml:space="preserve"> Batch, Data, Security</w:t>
       </w:r>
       <w:r>
         <w:rPr>
@@ -3323,15 +3863,6 @@
           <w:szCs w:val="20"/>
         </w:rPr>
         <w:t>)</w:t>
-      </w:r>
-      <w:r>
-        <w:rPr>
-          <w:rFonts w:cs="Helvetica"/>
-          <w:color w:val="000000"/>
-          <w:sz w:val="20"/>
-          <w:szCs w:val="20"/>
-        </w:rPr>
-        <w:t>, Grails</w:t>
       </w:r>
     </w:p>
     <w:p>
@@ -3382,16 +3913,43 @@
           <w:sz w:val="20"/>
           <w:szCs w:val="20"/>
         </w:rPr>
-        <w:t xml:space="preserve">SOAP, </w:t>
-      </w:r>
-      <w:r>
-        <w:rPr>
-          <w:rFonts w:cs="Helvetica"/>
-          <w:color w:val="000000"/>
-          <w:sz w:val="20"/>
-          <w:szCs w:val="20"/>
-        </w:rPr>
-        <w:t xml:space="preserve">XML, JSON, </w:t>
+        <w:t>XML, JSON,</w:t>
+      </w:r>
+      <w:r>
+        <w:rPr>
+          <w:rFonts w:cs="Helvetica"/>
+          <w:color w:val="000000"/>
+          <w:sz w:val="20"/>
+          <w:szCs w:val="20"/>
+        </w:rPr>
+        <w:t xml:space="preserve"> </w:t>
+      </w:r>
+      <w:r>
+        <w:rPr>
+          <w:rFonts w:cs="Helvetica"/>
+          <w:color w:val="000000"/>
+          <w:sz w:val="20"/>
+          <w:szCs w:val="20"/>
+        </w:rPr>
+        <w:t>SOAP</w:t>
+      </w:r>
+      <w:r>
+        <w:rPr>
+          <w:rFonts w:cs="Helvetica"/>
+          <w:color w:val="000000"/>
+          <w:sz w:val="20"/>
+          <w:szCs w:val="20"/>
+        </w:rPr>
+        <w:t>,</w:t>
+      </w:r>
+      <w:r>
+        <w:rPr>
+          <w:rFonts w:cs="Helvetica"/>
+          <w:color w:val="000000"/>
+          <w:sz w:val="20"/>
+          <w:szCs w:val="20"/>
+        </w:rPr>
+        <w:t xml:space="preserve"> </w:t>
       </w:r>
       <w:r>
         <w:rPr>
@@ -3427,6 +3985,15 @@
           <w:sz w:val="20"/>
           <w:szCs w:val="20"/>
         </w:rPr>
+        <w:t xml:space="preserve"> (1.x)</w:t>
+      </w:r>
+      <w:r>
+        <w:rPr>
+          <w:rFonts w:cs="Helvetica"/>
+          <w:color w:val="000000"/>
+          <w:sz w:val="20"/>
+          <w:szCs w:val="20"/>
+        </w:rPr>
         <w:t>)</w:t>
       </w:r>
       <w:r>
@@ -3572,7 +4139,15 @@
           <w:szCs w:val="20"/>
         </w:rPr>
         <w:tab/>
-        <w:t>Microsoft Windows (XP, Vista, 7), Ubuntu Linux, Max OS X</w:t>
+      </w:r>
+      <w:r>
+        <w:rPr>
+          <w:rFonts w:cs="Helvetica"/>
+          <w:color w:val="000000"/>
+          <w:sz w:val="20"/>
+          <w:szCs w:val="20"/>
+        </w:rPr>
+        <w:t>Max OS X</w:t>
       </w:r>
       <w:r>
         <w:rPr>
@@ -3594,6 +4169,33 @@
         <w:t>Unix</w:t>
       </w:r>
       <w:proofErr w:type="gramEnd"/>
+      <w:r>
+        <w:rPr>
+          <w:rFonts w:cs="Helvetica"/>
+          <w:color w:val="000000"/>
+          <w:sz w:val="20"/>
+          <w:szCs w:val="20"/>
+        </w:rPr>
+        <w:t xml:space="preserve">, </w:t>
+      </w:r>
+      <w:r>
+        <w:rPr>
+          <w:rFonts w:cs="Helvetica"/>
+          <w:color w:val="000000"/>
+          <w:sz w:val="20"/>
+          <w:szCs w:val="20"/>
+        </w:rPr>
+        <w:t>Microsoft Window</w:t>
+      </w:r>
+      <w:r>
+        <w:rPr>
+          <w:rFonts w:cs="Helvetica"/>
+          <w:color w:val="000000"/>
+          <w:sz w:val="20"/>
+          <w:szCs w:val="20"/>
+        </w:rPr>
+        <w:t>s (XP, Vista, 7), Ubuntu Linux</w:t>
+      </w:r>
     </w:p>
     <w:p>
       <w:pPr>
@@ -3625,27 +4227,24 @@
           <w:szCs w:val="20"/>
         </w:rPr>
         <w:tab/>
-        <w:t xml:space="preserve">Eclipse, </w:t>
-      </w:r>
-      <w:proofErr w:type="spellStart"/>
-      <w:r>
-        <w:rPr>
-          <w:rFonts w:cs="Helvetica"/>
-          <w:color w:val="000000"/>
-          <w:sz w:val="20"/>
-          <w:szCs w:val="20"/>
-        </w:rPr>
-        <w:t>Netbeans</w:t>
-      </w:r>
-      <w:proofErr w:type="spellEnd"/>
-      <w:r>
-        <w:rPr>
-          <w:rFonts w:cs="Helvetica"/>
-          <w:color w:val="000000"/>
-          <w:sz w:val="20"/>
-          <w:szCs w:val="20"/>
-        </w:rPr>
-        <w:t xml:space="preserve">, Microsoft Visual Studio, </w:t>
+      </w:r>
+      <w:r>
+        <w:rPr>
+          <w:rFonts w:cs="Helvetica"/>
+          <w:color w:val="000000"/>
+          <w:sz w:val="20"/>
+          <w:szCs w:val="20"/>
+        </w:rPr>
+        <w:t xml:space="preserve">IntelliJ, </w:t>
+      </w:r>
+      <w:r>
+        <w:rPr>
+          <w:rFonts w:cs="Helvetica"/>
+          <w:color w:val="000000"/>
+          <w:sz w:val="20"/>
+          <w:szCs w:val="20"/>
+        </w:rPr>
+        <w:t xml:space="preserve">Eclipse, Microsoft Visual Studio, </w:t>
       </w:r>
       <w:proofErr w:type="spellStart"/>
       <w:r>
@@ -3777,8 +4376,6 @@
         </w:rPr>
         <w:t>Endeca</w:t>
       </w:r>
-      <w:bookmarkStart w:id="0" w:name="_GoBack"/>
-      <w:bookmarkEnd w:id="0"/>
       <w:proofErr w:type="spellEnd"/>
     </w:p>
     <w:sectPr>

</xml_diff>